<commit_message>
010823 - 17:18 - Background Readdition
</commit_message>
<xml_diff>
--- a/Application/Cover Letter/Cover Letter.docx
+++ b/Application/Cover Letter/Cover Letter.docx
@@ -682,7 +682,7 @@
           <w:highlight w:val="none"/>
           <w:lang w:val="en-MY"/>
         </w:rPr>
-        <w:t xml:space="preserve">Perform software version controls using repositories such as Github and Gitlab. </w:t>
+        <w:t xml:space="preserve">Perform software version controls and integrations using Github and Gitlab. </w:t>
       </w:r>
       <w:r>
         <w:rPr>
@@ -830,6 +830,50 @@
           <w:lang w:val="en-MY"/>
         </w:rPr>
         <w:t xml:space="preserve">Accustomed to Agile methodologies. </w:t>
+      </w:r>
+      <w:r>
+        <w:rPr>
+          <w:rFonts w:ascii="Times New Roman" w:hAnsi="Times New Roman" w:cs="Times New Roman"/>
+          <w:sz w:val="24"/>
+          <w:szCs w:val="24"/>
+          <w:highlight w:val="none"/>
+          <w:lang w:val="en-MY"/>
+        </w:rPr>
+      </w:r>
+      <w:r>
+        <w:rPr>
+          <w:rFonts w:ascii="Times New Roman" w:hAnsi="Times New Roman" w:cs="Times New Roman"/>
+          <w:sz w:val="24"/>
+          <w:szCs w:val="24"/>
+          <w:highlight w:val="none"/>
+          <w:lang w:val="en-MY"/>
+        </w:rPr>
+      </w:r>
+    </w:p>
+    <w:p>
+      <w:pPr>
+        <w:pStyle w:val="846"/>
+        <w:numPr>
+          <w:ilvl w:val="0"/>
+          <w:numId w:val="1"/>
+        </w:numPr>
+        <w:rPr>
+          <w:rFonts w:ascii="Times New Roman" w:hAnsi="Times New Roman" w:cs="Times New Roman"/>
+          <w:sz w:val="24"/>
+          <w:szCs w:val="24"/>
+          <w:highlight w:val="none"/>
+          <w:lang w:val="en-MY"/>
+        </w:rPr>
+      </w:pPr>
+      <w:r>
+        <w:rPr>
+          <w:rFonts w:ascii="Times New Roman" w:hAnsi="Times New Roman" w:cs="Times New Roman"/>
+          <w:sz w:val="24"/>
+          <w:szCs w:val="24"/>
+          <w:highlight w:val="none"/>
+          <w:lang w:val="en-MY"/>
+        </w:rPr>
+        <w:t xml:space="preserve">Able to perform both self-learning and receive educations from mentors. </w:t>
       </w:r>
       <w:r>
         <w:rPr>
@@ -1019,6 +1063,15 @@
           <w:lang w:val="en-MY"/>
         </w:rPr>
       </w:r>
+      <w:r>
+        <w:rPr>
+          <w:rFonts w:ascii="Times New Roman" w:hAnsi="Times New Roman" w:cs="Times New Roman"/>
+          <w:sz w:val="24"/>
+          <w:szCs w:val="24"/>
+          <w:highlight w:val="none"/>
+          <w:lang w:val="en-MY"/>
+        </w:rPr>
+      </w:r>
     </w:p>
     <w:p>
       <w:pPr>
@@ -1056,9 +1109,10 @@
       </w:r>
       <w:r>
         <w:rPr>
-          <w:rFonts w:ascii="Times New Roman" w:hAnsi="Times New Roman" w:cs="Times New Roman"/>
+          <w:rFonts w:ascii="Times New Roman" w:hAnsi="Times New Roman" w:eastAsia="Times New Roman" w:cs="Times New Roman"/>
           <w:sz w:val="24"/>
           <w:szCs w:val="24"/>
+          <w:highlight w:val="none"/>
         </w:rPr>
       </w:r>
       <w:r>
@@ -1088,10 +1142,9 @@
       </w:r>
       <w:r>
         <w:rPr>
-          <w:rFonts w:ascii="Times New Roman" w:hAnsi="Times New Roman" w:eastAsia="Times New Roman" w:cs="Times New Roman"/>
+          <w:rFonts w:ascii="Times New Roman" w:hAnsi="Times New Roman" w:cs="Times New Roman"/>
           <w:sz w:val="24"/>
           <w:szCs w:val="24"/>
-          <w:highlight w:val="none"/>
         </w:rPr>
       </w:r>
       <w:r>

</xml_diff>